<commit_message>
data cleaning script file along with the cleaned dataset
</commit_message>
<xml_diff>
--- a/PROJECT_notes.docx
+++ b/PROJECT_notes.docx
@@ -160,8 +160,6 @@
       <w:r>
         <w:t xml:space="preserve">Positions are different across the country </w:t>
       </w:r>
-      <w:bookmarkStart w:id="0" w:name="_GoBack"/>
-      <w:bookmarkEnd w:id="0"/>
     </w:p>
     <w:p>
       <w:pPr>
@@ -462,6 +460,91 @@
       <w:r>
         <w:t xml:space="preserve">As glass door is JavaScript code, it is better to go with the selenium code as we can go to specific modules rather than grabbing the data of the complete webpage. </w:t>
       </w:r>
+    </w:p>
+    <w:p>
+      <w:pPr>
+        <w:pStyle w:val="ListParagraph"/>
+        <w:numPr>
+          <w:ilvl w:val="1"/>
+          <w:numId w:val="1"/>
+        </w:numPr>
+      </w:pPr>
+      <w:r>
+        <w:t>Data Cleaning</w:t>
+      </w:r>
+    </w:p>
+    <w:p>
+      <w:pPr>
+        <w:pStyle w:val="ListParagraph"/>
+        <w:numPr>
+          <w:ilvl w:val="2"/>
+          <w:numId w:val="1"/>
+        </w:numPr>
+        <w:autoSpaceDE w:val="0"/>
+        <w:autoSpaceDN w:val="0"/>
+        <w:adjustRightInd w:val="0"/>
+        <w:spacing w:after="0" w:line="240" w:lineRule="auto"/>
+        <w:rPr>
+          <w:rFonts w:ascii="Lucida Console" w:hAnsi="Lucida Console" w:cs="Lucida Console"/>
+          <w:sz w:val="18"/>
+          <w:szCs w:val="18"/>
+        </w:rPr>
+      </w:pPr>
+      <w:r>
+        <w:rPr>
+          <w:rFonts w:ascii="Lucida Console" w:hAnsi="Lucida Console" w:cs="Lucida Console"/>
+          <w:sz w:val="18"/>
+          <w:szCs w:val="18"/>
+        </w:rPr>
+        <w:t>Create a separate branch for data cleaning</w:t>
+      </w:r>
+    </w:p>
+    <w:p>
+      <w:pPr>
+        <w:pStyle w:val="ListParagraph"/>
+        <w:numPr>
+          <w:ilvl w:val="3"/>
+          <w:numId w:val="1"/>
+        </w:numPr>
+        <w:autoSpaceDE w:val="0"/>
+        <w:autoSpaceDN w:val="0"/>
+        <w:adjustRightInd w:val="0"/>
+        <w:spacing w:after="0" w:line="240" w:lineRule="auto"/>
+        <w:rPr>
+          <w:rFonts w:ascii="Lucida Console" w:hAnsi="Lucida Console" w:cs="Lucida Console"/>
+          <w:sz w:val="18"/>
+          <w:szCs w:val="18"/>
+        </w:rPr>
+      </w:pPr>
+      <w:bookmarkStart w:id="0" w:name="_GoBack"/>
+      <w:bookmarkEnd w:id="0"/>
+      <w:r>
+        <w:rPr>
+          <w:rFonts w:ascii="Lucida Console" w:hAnsi="Lucida Console" w:cs="Lucida Console"/>
+          <w:sz w:val="18"/>
+          <w:szCs w:val="18"/>
+        </w:rPr>
+        <w:t xml:space="preserve">git checkout -b </w:t>
+      </w:r>
+      <w:proofErr w:type="spellStart"/>
+      <w:r>
+        <w:rPr>
+          <w:rFonts w:ascii="Lucida Console" w:hAnsi="Lucida Console" w:cs="Lucida Console"/>
+          <w:sz w:val="18"/>
+          <w:szCs w:val="18"/>
+        </w:rPr>
+        <w:t>data_cleaning</w:t>
+      </w:r>
+      <w:proofErr w:type="spellEnd"/>
+    </w:p>
+    <w:p>
+      <w:pPr>
+        <w:pStyle w:val="ListParagraph"/>
+        <w:numPr>
+          <w:ilvl w:val="2"/>
+          <w:numId w:val="1"/>
+        </w:numPr>
+      </w:pPr>
     </w:p>
     <w:sectPr>
       <w:pgSz w:w="12240" w:h="15840"/>

</xml_diff>